<commit_message>
Add entity parameter when customizeComponents
</commit_message>
<xml_diff>
--- a/document/How to work with the FW.docx
+++ b/document/How to work with the FW.docx
@@ -21,8 +21,6 @@
           <w:color w:val="1F497D"/>
         </w:rPr>
       </w:pPr>
-      <w:bookmarkStart w:id="0" w:name="_GoBack"/>
-      <w:bookmarkEnd w:id="0"/>
     </w:p>
     <w:p>
       <w:pPr>
@@ -1214,27 +1212,7 @@
           <w:sz w:val="20"/>
           <w:szCs w:val="20"/>
         </w:rPr>
-        <w:t>).</w:t>
-      </w:r>
-      <w:r>
-        <w:rPr>
-          <w:rFonts w:ascii="Consolas" w:hAnsi="Consolas" w:cs="Consolas"/>
-          <w:b/>
-          <w:bCs/>
-          <w:color w:val="FF0000"/>
-          <w:sz w:val="20"/>
-          <w:szCs w:val="20"/>
-        </w:rPr>
-        <w:t>newColumn</w:t>
-      </w:r>
-      <w:r>
-        <w:rPr>
-          <w:rFonts w:ascii="Consolas" w:hAnsi="Consolas" w:cs="Consolas"/>
-          <w:color w:val="000000"/>
-          <w:sz w:val="20"/>
-          <w:szCs w:val="20"/>
-        </w:rPr>
-        <w:t>();</w:t>
+        <w:t>);</w:t>
       </w:r>
     </w:p>
     <w:p>
@@ -1292,7 +1270,47 @@
           <w:sz w:val="20"/>
           <w:szCs w:val="20"/>
         </w:rPr>
-        <w:t>);</w:t>
+        <w:t>)</w:t>
+      </w:r>
+      <w:bookmarkStart w:id="0" w:name="_GoBack"/>
+      <w:bookmarkEnd w:id="0"/>
+      <w:r>
+        <w:rPr>
+          <w:rFonts w:ascii="Consolas" w:hAnsi="Consolas" w:cs="Consolas"/>
+          <w:color w:val="000000"/>
+          <w:sz w:val="20"/>
+          <w:szCs w:val="20"/>
+        </w:rPr>
+        <w:t>.</w:t>
+      </w:r>
+      <w:r>
+        <w:rPr>
+          <w:rFonts w:ascii="Consolas" w:hAnsi="Consolas" w:cs="Consolas"/>
+          <w:b/>
+          <w:bCs/>
+          <w:color w:val="FF0000"/>
+          <w:sz w:val="20"/>
+          <w:szCs w:val="20"/>
+        </w:rPr>
+        <w:t>newColumn</w:t>
+      </w:r>
+      <w:r>
+        <w:rPr>
+          <w:rFonts w:ascii="Consolas" w:hAnsi="Consolas" w:cs="Consolas"/>
+          <w:color w:val="000000"/>
+          <w:sz w:val="20"/>
+          <w:szCs w:val="20"/>
+        </w:rPr>
+        <w:t>()</w:t>
+      </w:r>
+      <w:r>
+        <w:rPr>
+          <w:rFonts w:ascii="Consolas" w:hAnsi="Consolas" w:cs="Consolas"/>
+          <w:color w:val="000000"/>
+          <w:sz w:val="20"/>
+          <w:szCs w:val="20"/>
+        </w:rPr>
+        <w:t>;</w:t>
       </w:r>
     </w:p>
     <w:p>
@@ -3959,15 +3977,6 @@
   </w:num>
   <w:num w:numId="2">
     <w:abstractNumId w:val="2"/>
-    <w:lvlOverride w:ilvl="0"/>
-    <w:lvlOverride w:ilvl="1"/>
-    <w:lvlOverride w:ilvl="2"/>
-    <w:lvlOverride w:ilvl="3"/>
-    <w:lvlOverride w:ilvl="4"/>
-    <w:lvlOverride w:ilvl="5"/>
-    <w:lvlOverride w:ilvl="6"/>
-    <w:lvlOverride w:ilvl="7"/>
-    <w:lvlOverride w:ilvl="8"/>
   </w:num>
   <w:num w:numId="3">
     <w:abstractNumId w:val="1"/>

</xml_diff>